<commit_message>
Added some general advice for the exam
</commit_message>
<xml_diff>
--- a/Exam tips/General/Misceleanous.docx
+++ b/Exam tips/General/Misceleanous.docx
@@ -207,12 +207,6 @@
       </w:pPr>
     </w:p>
     <w:p>
-      <w:pPr>
-        <w:rPr>
-          <w:rFonts w:hint="default"/>
-          <w:lang w:val="fr-FR"/>
-        </w:rPr>
-      </w:pPr>
       <w:r>
         <w:drawing>
           <wp:inline distT="0" distB="0" distL="114300" distR="114300">
@@ -256,8 +250,1095 @@
           </wp:inline>
         </w:drawing>
       </w:r>
+    </w:p>
+    <w:p>
+      <w:r>
+        <w:drawing>
+          <wp:inline distT="0" distB="0" distL="114300" distR="114300">
+            <wp:extent cx="5264785" cy="2976245"/>
+            <wp:effectExtent l="0" t="0" r="8255" b="10795"/>
+            <wp:docPr id="7" name="Image 5"/>
+            <wp:cNvGraphicFramePr>
+              <a:graphicFrameLocks xmlns:a="http://schemas.openxmlformats.org/drawingml/2006/main" noChangeAspect="1"/>
+            </wp:cNvGraphicFramePr>
+            <a:graphic xmlns:a="http://schemas.openxmlformats.org/drawingml/2006/main">
+              <a:graphicData uri="http://schemas.openxmlformats.org/drawingml/2006/picture">
+                <pic:pic xmlns:pic="http://schemas.openxmlformats.org/drawingml/2006/picture">
+                  <pic:nvPicPr>
+                    <pic:cNvPr id="7" name="Image 5"/>
+                    <pic:cNvPicPr>
+                      <a:picLocks noChangeAspect="1"/>
+                    </pic:cNvPicPr>
+                  </pic:nvPicPr>
+                  <pic:blipFill>
+                    <a:blip r:embed="rId8"/>
+                    <a:stretch>
+                      <a:fillRect/>
+                    </a:stretch>
+                  </pic:blipFill>
+                  <pic:spPr>
+                    <a:xfrm>
+                      <a:off x="0" y="0"/>
+                      <a:ext cx="5264785" cy="2976245"/>
+                    </a:xfrm>
+                    <a:prstGeom prst="rect">
+                      <a:avLst/>
+                    </a:prstGeom>
+                    <a:noFill/>
+                    <a:ln>
+                      <a:noFill/>
+                    </a:ln>
+                  </pic:spPr>
+                </pic:pic>
+              </a:graphicData>
+            </a:graphic>
+          </wp:inline>
+        </w:drawing>
+      </w:r>
+    </w:p>
+    <w:p>
+      <w:pPr>
+        <w:rPr>
+          <w:rFonts w:hint="default"/>
+          <w:lang w:val="fr-FR"/>
+        </w:rPr>
+      </w:pPr>
+      <w:r>
+        <w:rPr>
+          <w:rFonts w:hint="default"/>
+          <w:lang w:val="fr-FR"/>
+        </w:rPr>
+        <w:t xml:space="preserve">the final policy is the union of the parent policy and the resource policy what happens when these two policies are in conflict </w:t>
+      </w:r>
+    </w:p>
+    <w:p>
+      <w:pPr>
+        <w:rPr>
+          <w:rFonts w:hint="default"/>
+          <w:lang w:val="fr-FR"/>
+        </w:rPr>
+      </w:pPr>
+      <w:r>
+        <w:rPr>
+          <w:rFonts w:hint="default"/>
+          <w:lang w:val="fr-FR"/>
+        </w:rPr>
+        <w:t>what if the policy on the resource only gives access to a singlecloud storage bucket and restricts access to all other buckets however at the project level a rule exists that grants access to all buckets in the project</w:t>
+      </w:r>
+    </w:p>
+    <w:p>
+      <w:pPr>
+        <w:rPr>
+          <w:rFonts w:hint="default"/>
+          <w:lang w:val="fr-FR"/>
+        </w:rPr>
+      </w:pPr>
+      <w:r>
+        <w:rPr>
+          <w:rFonts w:hint="default"/>
+          <w:lang w:val="fr-FR"/>
+        </w:rPr>
+        <w:t xml:space="preserve">Answer: if the </w:t>
+      </w:r>
+      <w:r>
+        <w:rPr>
+          <w:rFonts w:hint="default"/>
+          <w:b/>
+          <w:bCs/>
+          <w:lang w:val="fr-FR"/>
+        </w:rPr>
+        <w:t>parent policy is less restrictive</w:t>
+      </w:r>
+      <w:r>
+        <w:rPr>
+          <w:rFonts w:hint="default"/>
+          <w:lang w:val="fr-FR"/>
+        </w:rPr>
+        <w:t xml:space="preserve"> it </w:t>
+      </w:r>
+      <w:r>
+        <w:rPr>
+          <w:rFonts w:hint="default"/>
+          <w:b/>
+          <w:bCs/>
+          <w:lang w:val="fr-FR"/>
+        </w:rPr>
+        <w:t xml:space="preserve">overrides </w:t>
+      </w:r>
+      <w:r>
+        <w:rPr>
+          <w:rFonts w:hint="default"/>
+          <w:lang w:val="fr-FR"/>
+        </w:rPr>
+        <w:t xml:space="preserve">a more restrictive resource policy </w:t>
+      </w:r>
+    </w:p>
+    <w:p>
+      <w:r>
+        <w:drawing>
+          <wp:inline distT="0" distB="0" distL="114300" distR="114300">
+            <wp:extent cx="5262880" cy="2755900"/>
+            <wp:effectExtent l="0" t="0" r="10160" b="2540"/>
+            <wp:docPr id="8" name="Image 6"/>
+            <wp:cNvGraphicFramePr>
+              <a:graphicFrameLocks xmlns:a="http://schemas.openxmlformats.org/drawingml/2006/main" noChangeAspect="1"/>
+            </wp:cNvGraphicFramePr>
+            <a:graphic xmlns:a="http://schemas.openxmlformats.org/drawingml/2006/main">
+              <a:graphicData uri="http://schemas.openxmlformats.org/drawingml/2006/picture">
+                <pic:pic xmlns:pic="http://schemas.openxmlformats.org/drawingml/2006/picture">
+                  <pic:nvPicPr>
+                    <pic:cNvPr id="8" name="Image 6"/>
+                    <pic:cNvPicPr>
+                      <a:picLocks noChangeAspect="1"/>
+                    </pic:cNvPicPr>
+                  </pic:nvPicPr>
+                  <pic:blipFill>
+                    <a:blip r:embed="rId9"/>
+                    <a:stretch>
+                      <a:fillRect/>
+                    </a:stretch>
+                  </pic:blipFill>
+                  <pic:spPr>
+                    <a:xfrm>
+                      <a:off x="0" y="0"/>
+                      <a:ext cx="5262880" cy="2755900"/>
+                    </a:xfrm>
+                    <a:prstGeom prst="rect">
+                      <a:avLst/>
+                    </a:prstGeom>
+                    <a:noFill/>
+                    <a:ln>
+                      <a:noFill/>
+                    </a:ln>
+                  </pic:spPr>
+                </pic:pic>
+              </a:graphicData>
+            </a:graphic>
+          </wp:inline>
+        </w:drawing>
+      </w:r>
+    </w:p>
+    <w:p/>
+    <w:p>
+      <w:pPr>
+        <w:rPr>
+          <w:rFonts w:hint="default"/>
+          <w:lang w:val="fr-FR"/>
+        </w:rPr>
+      </w:pPr>
+      <w:r>
+        <w:rPr>
+          <w:rFonts w:hint="default"/>
+          <w:lang w:val="fr-FR"/>
+        </w:rPr>
+        <w:t xml:space="preserve">key concepts </w:t>
+      </w:r>
+    </w:p>
+    <w:p>
+      <w:pPr>
+        <w:rPr>
+          <w:rFonts w:hint="default"/>
+          <w:lang w:val="fr-FR"/>
+        </w:rPr>
+      </w:pPr>
+      <w:r>
+        <w:rPr>
+          <w:rFonts w:hint="default"/>
+          <w:lang w:val="fr-FR"/>
+        </w:rPr>
+        <w:t>* cloud armor: a service that protects from Ddos</w:t>
+      </w:r>
+    </w:p>
+    <w:p>
+      <w:pPr>
+        <w:rPr>
+          <w:rFonts w:hint="default"/>
+          <w:lang w:val="fr-FR"/>
+        </w:rPr>
+      </w:pPr>
+      <w:r>
+        <w:rPr>
+          <w:rFonts w:hint="default"/>
+          <w:lang w:val="fr-FR"/>
+        </w:rPr>
+        <w:t xml:space="preserve">* cloud load balancing </w:t>
+      </w:r>
+    </w:p>
+    <w:p>
+      <w:pPr>
+        <w:rPr>
+          <w:rFonts w:hint="default"/>
+          <w:lang w:val="fr-FR"/>
+        </w:rPr>
+      </w:pPr>
+      <w:r>
+        <w:rPr>
+          <w:rFonts w:hint="default"/>
+          <w:lang w:val="fr-FR"/>
+        </w:rPr>
+        <w:t xml:space="preserve">* cloud firewall rules </w:t>
+      </w:r>
+    </w:p>
+    <w:p>
+      <w:pPr>
+        <w:rPr>
+          <w:rFonts w:hint="default"/>
+          <w:lang w:val="fr-FR"/>
+        </w:rPr>
+      </w:pPr>
+      <w:r>
+        <w:rPr>
+          <w:rFonts w:hint="default"/>
+          <w:lang w:val="fr-FR"/>
+        </w:rPr>
+        <w:t xml:space="preserve">* service accounts separation into front end and back end </w:t>
+      </w:r>
+    </w:p>
+    <w:p>
+      <w:pPr>
+        <w:rPr>
+          <w:rFonts w:hint="default"/>
+          <w:lang w:val="fr-FR"/>
+        </w:rPr>
+      </w:pPr>
+      <w:r>
+        <w:rPr>
+          <w:rFonts w:hint="default"/>
+          <w:lang w:val="fr-FR"/>
+        </w:rPr>
+        <w:t>* isolation of resources using separate service accounts between services</w:t>
+      </w:r>
+    </w:p>
+    <w:p>
+      <w:pPr>
+        <w:rPr>
+          <w:rFonts w:hint="default"/>
+          <w:lang w:val="fr-FR"/>
+        </w:rPr>
+      </w:pPr>
+    </w:p>
+    <w:p>
+      <w:r>
+        <w:drawing>
+          <wp:inline distT="0" distB="0" distL="114300" distR="114300">
+            <wp:extent cx="5263515" cy="2098675"/>
+            <wp:effectExtent l="0" t="0" r="9525" b="4445"/>
+            <wp:docPr id="9" name="Image 7"/>
+            <wp:cNvGraphicFramePr>
+              <a:graphicFrameLocks xmlns:a="http://schemas.openxmlformats.org/drawingml/2006/main" noChangeAspect="1"/>
+            </wp:cNvGraphicFramePr>
+            <a:graphic xmlns:a="http://schemas.openxmlformats.org/drawingml/2006/main">
+              <a:graphicData uri="http://schemas.openxmlformats.org/drawingml/2006/picture">
+                <pic:pic xmlns:pic="http://schemas.openxmlformats.org/drawingml/2006/picture">
+                  <pic:nvPicPr>
+                    <pic:cNvPr id="9" name="Image 7"/>
+                    <pic:cNvPicPr>
+                      <a:picLocks noChangeAspect="1"/>
+                    </pic:cNvPicPr>
+                  </pic:nvPicPr>
+                  <pic:blipFill>
+                    <a:blip r:embed="rId10"/>
+                    <a:stretch>
+                      <a:fillRect/>
+                    </a:stretch>
+                  </pic:blipFill>
+                  <pic:spPr>
+                    <a:xfrm>
+                      <a:off x="0" y="0"/>
+                      <a:ext cx="5263515" cy="2098675"/>
+                    </a:xfrm>
+                    <a:prstGeom prst="rect">
+                      <a:avLst/>
+                    </a:prstGeom>
+                    <a:noFill/>
+                    <a:ln>
+                      <a:noFill/>
+                    </a:ln>
+                  </pic:spPr>
+                </pic:pic>
+              </a:graphicData>
+            </a:graphic>
+          </wp:inline>
+        </w:drawing>
+      </w:r>
+    </w:p>
+    <w:p>
+      <w:r>
+        <w:drawing>
+          <wp:inline distT="0" distB="0" distL="114300" distR="114300">
+            <wp:extent cx="5271770" cy="4415790"/>
+            <wp:effectExtent l="0" t="0" r="1270" b="3810"/>
+            <wp:docPr id="10" name="Image 8"/>
+            <wp:cNvGraphicFramePr>
+              <a:graphicFrameLocks xmlns:a="http://schemas.openxmlformats.org/drawingml/2006/main" noChangeAspect="1"/>
+            </wp:cNvGraphicFramePr>
+            <a:graphic xmlns:a="http://schemas.openxmlformats.org/drawingml/2006/main">
+              <a:graphicData uri="http://schemas.openxmlformats.org/drawingml/2006/picture">
+                <pic:pic xmlns:pic="http://schemas.openxmlformats.org/drawingml/2006/picture">
+                  <pic:nvPicPr>
+                    <pic:cNvPr id="10" name="Image 8"/>
+                    <pic:cNvPicPr>
+                      <a:picLocks noChangeAspect="1"/>
+                    </pic:cNvPicPr>
+                  </pic:nvPicPr>
+                  <pic:blipFill>
+                    <a:blip r:embed="rId11"/>
+                    <a:stretch>
+                      <a:fillRect/>
+                    </a:stretch>
+                  </pic:blipFill>
+                  <pic:spPr>
+                    <a:xfrm>
+                      <a:off x="0" y="0"/>
+                      <a:ext cx="5271770" cy="4415790"/>
+                    </a:xfrm>
+                    <a:prstGeom prst="rect">
+                      <a:avLst/>
+                    </a:prstGeom>
+                    <a:noFill/>
+                    <a:ln>
+                      <a:noFill/>
+                    </a:ln>
+                  </pic:spPr>
+                </pic:pic>
+              </a:graphicData>
+            </a:graphic>
+          </wp:inline>
+        </w:drawing>
+      </w:r>
+    </w:p>
+    <w:p>
+      <w:r>
+        <w:drawing>
+          <wp:inline distT="0" distB="0" distL="114300" distR="114300">
+            <wp:extent cx="5267960" cy="2953385"/>
+            <wp:effectExtent l="0" t="0" r="5080" b="3175"/>
+            <wp:docPr id="11" name="Image 9"/>
+            <wp:cNvGraphicFramePr>
+              <a:graphicFrameLocks xmlns:a="http://schemas.openxmlformats.org/drawingml/2006/main" noChangeAspect="1"/>
+            </wp:cNvGraphicFramePr>
+            <a:graphic xmlns:a="http://schemas.openxmlformats.org/drawingml/2006/main">
+              <a:graphicData uri="http://schemas.openxmlformats.org/drawingml/2006/picture">
+                <pic:pic xmlns:pic="http://schemas.openxmlformats.org/drawingml/2006/picture">
+                  <pic:nvPicPr>
+                    <pic:cNvPr id="11" name="Image 9"/>
+                    <pic:cNvPicPr>
+                      <a:picLocks noChangeAspect="1"/>
+                    </pic:cNvPicPr>
+                  </pic:nvPicPr>
+                  <pic:blipFill>
+                    <a:blip r:embed="rId12"/>
+                    <a:stretch>
+                      <a:fillRect/>
+                    </a:stretch>
+                  </pic:blipFill>
+                  <pic:spPr>
+                    <a:xfrm>
+                      <a:off x="0" y="0"/>
+                      <a:ext cx="5267960" cy="2953385"/>
+                    </a:xfrm>
+                    <a:prstGeom prst="rect">
+                      <a:avLst/>
+                    </a:prstGeom>
+                    <a:noFill/>
+                    <a:ln>
+                      <a:noFill/>
+                    </a:ln>
+                  </pic:spPr>
+                </pic:pic>
+              </a:graphicData>
+            </a:graphic>
+          </wp:inline>
+        </w:drawing>
+      </w:r>
+    </w:p>
+    <w:p>
+      <w:r>
+        <w:drawing>
+          <wp:inline distT="0" distB="0" distL="114300" distR="114300">
+            <wp:extent cx="5264785" cy="2790190"/>
+            <wp:effectExtent l="0" t="0" r="8255" b="13970"/>
+            <wp:docPr id="12" name="Image 10"/>
+            <wp:cNvGraphicFramePr>
+              <a:graphicFrameLocks xmlns:a="http://schemas.openxmlformats.org/drawingml/2006/main" noChangeAspect="1"/>
+            </wp:cNvGraphicFramePr>
+            <a:graphic xmlns:a="http://schemas.openxmlformats.org/drawingml/2006/main">
+              <a:graphicData uri="http://schemas.openxmlformats.org/drawingml/2006/picture">
+                <pic:pic xmlns:pic="http://schemas.openxmlformats.org/drawingml/2006/picture">
+                  <pic:nvPicPr>
+                    <pic:cNvPr id="12" name="Image 10"/>
+                    <pic:cNvPicPr>
+                      <a:picLocks noChangeAspect="1"/>
+                    </pic:cNvPicPr>
+                  </pic:nvPicPr>
+                  <pic:blipFill>
+                    <a:blip r:embed="rId13"/>
+                    <a:stretch>
+                      <a:fillRect/>
+                    </a:stretch>
+                  </pic:blipFill>
+                  <pic:spPr>
+                    <a:xfrm>
+                      <a:off x="0" y="0"/>
+                      <a:ext cx="5264785" cy="2790190"/>
+                    </a:xfrm>
+                    <a:prstGeom prst="rect">
+                      <a:avLst/>
+                    </a:prstGeom>
+                    <a:noFill/>
+                    <a:ln>
+                      <a:noFill/>
+                    </a:ln>
+                  </pic:spPr>
+                </pic:pic>
+              </a:graphicData>
+            </a:graphic>
+          </wp:inline>
+        </w:drawing>
+      </w:r>
+    </w:p>
+    <w:p>
+      <w:r>
+        <w:drawing>
+          <wp:inline distT="0" distB="0" distL="114300" distR="114300">
+            <wp:extent cx="5262245" cy="2697480"/>
+            <wp:effectExtent l="0" t="0" r="10795" b="0"/>
+            <wp:docPr id="13" name="Image 11"/>
+            <wp:cNvGraphicFramePr>
+              <a:graphicFrameLocks xmlns:a="http://schemas.openxmlformats.org/drawingml/2006/main" noChangeAspect="1"/>
+            </wp:cNvGraphicFramePr>
+            <a:graphic xmlns:a="http://schemas.openxmlformats.org/drawingml/2006/main">
+              <a:graphicData uri="http://schemas.openxmlformats.org/drawingml/2006/picture">
+                <pic:pic xmlns:pic="http://schemas.openxmlformats.org/drawingml/2006/picture">
+                  <pic:nvPicPr>
+                    <pic:cNvPr id="13" name="Image 11"/>
+                    <pic:cNvPicPr>
+                      <a:picLocks noChangeAspect="1"/>
+                    </pic:cNvPicPr>
+                  </pic:nvPicPr>
+                  <pic:blipFill>
+                    <a:blip r:embed="rId14"/>
+                    <a:stretch>
+                      <a:fillRect/>
+                    </a:stretch>
+                  </pic:blipFill>
+                  <pic:spPr>
+                    <a:xfrm>
+                      <a:off x="0" y="0"/>
+                      <a:ext cx="5262245" cy="2697480"/>
+                    </a:xfrm>
+                    <a:prstGeom prst="rect">
+                      <a:avLst/>
+                    </a:prstGeom>
+                    <a:noFill/>
+                    <a:ln>
+                      <a:noFill/>
+                    </a:ln>
+                  </pic:spPr>
+                </pic:pic>
+              </a:graphicData>
+            </a:graphic>
+          </wp:inline>
+        </w:drawing>
+      </w:r>
+    </w:p>
+    <w:p/>
+    <w:p>
+      <w:pPr>
+        <w:rPr>
+          <w:rFonts w:hint="default"/>
+          <w:b/>
+          <w:bCs/>
+          <w:lang w:val="fr-FR"/>
+        </w:rPr>
+      </w:pPr>
+      <w:r>
+        <w:rPr>
+          <w:rFonts w:hint="default"/>
+          <w:b/>
+          <w:bCs/>
+          <w:lang w:val="fr-FR"/>
+        </w:rPr>
+        <w:t>Data protection (advocating policies):</w:t>
+      </w:r>
+    </w:p>
+    <w:p>
+      <w:pPr>
+        <w:rPr>
+          <w:rFonts w:hint="default"/>
+          <w:lang w:val="fr-FR"/>
+        </w:rPr>
+      </w:pPr>
+      <w:r>
+        <w:rPr>
+          <w:rFonts w:hint="default"/>
+          <w:lang w:val="fr-FR"/>
+        </w:rPr>
+        <w:t xml:space="preserve">* We can use </w:t>
+      </w:r>
+      <w:r>
+        <w:rPr>
+          <w:rFonts w:hint="default"/>
+          <w:b/>
+          <w:bCs/>
+          <w:lang w:val="fr-FR"/>
+        </w:rPr>
+        <w:t xml:space="preserve">Data Catalog </w:t>
+      </w:r>
+      <w:r>
+        <w:rPr>
+          <w:rFonts w:hint="default"/>
+          <w:lang w:val="fr-FR"/>
+        </w:rPr>
+        <w:t xml:space="preserve">to create a </w:t>
+      </w:r>
+      <w:r>
+        <w:rPr>
+          <w:rFonts w:hint="default"/>
+          <w:b/>
+          <w:bCs/>
+          <w:lang w:val="fr-FR"/>
+        </w:rPr>
+        <w:t xml:space="preserve">Tag </w:t>
+      </w:r>
+      <w:r>
+        <w:rPr>
+          <w:rFonts w:hint="default"/>
+          <w:lang w:val="fr-FR"/>
+        </w:rPr>
+        <w:t>that we will assign to certain column(s) containing personal information that we need to protect (pii)</w:t>
+      </w:r>
+    </w:p>
+    <w:p>
+      <w:pPr>
+        <w:rPr>
+          <w:rFonts w:hint="default"/>
+          <w:lang w:val="fr-FR"/>
+        </w:rPr>
+      </w:pPr>
+      <w:r>
+        <w:rPr>
+          <w:rFonts w:hint="default"/>
+          <w:lang w:val="fr-FR"/>
+        </w:rPr>
+        <w:t>Note: We can’t directly add a tag in bigquery to a specific column, as native bigquery tags are added to the entire table</w:t>
+      </w:r>
+    </w:p>
+    <w:p>
+      <w:pPr>
+        <w:rPr>
+          <w:rFonts w:hint="default"/>
+          <w:lang w:val="fr-FR"/>
+        </w:rPr>
+      </w:pPr>
+      <w:r>
+        <w:rPr>
+          <w:rFonts w:hint="default"/>
+          <w:lang w:val="fr-FR"/>
+        </w:rPr>
+        <w:t xml:space="preserve">You can use </w:t>
+      </w:r>
+      <w:r>
+        <w:rPr>
+          <w:rFonts w:hint="default"/>
+          <w:b/>
+          <w:bCs/>
+          <w:lang w:val="fr-FR"/>
+        </w:rPr>
+        <w:t>«DLP» (cloud data loss prevention)</w:t>
+      </w:r>
+      <w:r>
+        <w:rPr>
+          <w:rFonts w:hint="default"/>
+          <w:lang w:val="fr-FR"/>
+        </w:rPr>
+        <w:t xml:space="preserve"> helps you discover sensitive data in datasets/tables.</w:t>
+      </w:r>
+    </w:p>
+    <w:p>
+      <w:pPr>
+        <w:rPr>
+          <w:rFonts w:hint="default"/>
+          <w:u w:val="single"/>
+          <w:lang w:val="fr-FR"/>
+        </w:rPr>
+      </w:pPr>
+      <w:r>
+        <w:rPr>
+          <w:rFonts w:hint="default"/>
+          <w:u w:val="single"/>
+          <w:lang w:val="fr-FR"/>
+        </w:rPr>
+        <w:t>Official definition: Data security -- DLP -- Cloud DLP allows you to minimize what you collect, store, expose, or copy. Classify or automatically redact sensitive data from text streams before you write to disk, generate logs or perform analysis.</w:t>
+      </w:r>
+    </w:p>
+    <w:p>
+      <w:pPr>
+        <w:rPr>
+          <w:rFonts w:hint="default"/>
+          <w:lang w:val="fr-FR"/>
+        </w:rPr>
+      </w:pPr>
+    </w:p>
+    <w:p>
+      <w:pPr>
+        <w:rPr>
+          <w:rFonts w:hint="default"/>
+          <w:lang w:val="fr-FR"/>
+        </w:rPr>
+      </w:pPr>
+      <w:r>
+        <w:rPr>
+          <w:rFonts w:hint="default"/>
+          <w:b/>
+          <w:bCs/>
+          <w:lang w:val="fr-FR"/>
+        </w:rPr>
+        <w:t>De-identify</w:t>
+      </w:r>
+      <w:r>
+        <w:rPr>
+          <w:rFonts w:hint="default"/>
+          <w:lang w:val="fr-FR"/>
+        </w:rPr>
+        <w:t xml:space="preserve"> data: replace sensitive data with asterixes </w:t>
+      </w:r>
+    </w:p>
+    <w:p>
+      <w:r>
+        <w:drawing>
+          <wp:inline distT="0" distB="0" distL="114300" distR="114300">
+            <wp:extent cx="5263515" cy="2059940"/>
+            <wp:effectExtent l="0" t="0" r="9525" b="12700"/>
+            <wp:docPr id="14" name="Image 12"/>
+            <wp:cNvGraphicFramePr>
+              <a:graphicFrameLocks xmlns:a="http://schemas.openxmlformats.org/drawingml/2006/main" noChangeAspect="1"/>
+            </wp:cNvGraphicFramePr>
+            <a:graphic xmlns:a="http://schemas.openxmlformats.org/drawingml/2006/main">
+              <a:graphicData uri="http://schemas.openxmlformats.org/drawingml/2006/picture">
+                <pic:pic xmlns:pic="http://schemas.openxmlformats.org/drawingml/2006/picture">
+                  <pic:nvPicPr>
+                    <pic:cNvPr id="14" name="Image 12"/>
+                    <pic:cNvPicPr>
+                      <a:picLocks noChangeAspect="1"/>
+                    </pic:cNvPicPr>
+                  </pic:nvPicPr>
+                  <pic:blipFill>
+                    <a:blip r:embed="rId15"/>
+                    <a:stretch>
+                      <a:fillRect/>
+                    </a:stretch>
+                  </pic:blipFill>
+                  <pic:spPr>
+                    <a:xfrm>
+                      <a:off x="0" y="0"/>
+                      <a:ext cx="5263515" cy="2059940"/>
+                    </a:xfrm>
+                    <a:prstGeom prst="rect">
+                      <a:avLst/>
+                    </a:prstGeom>
+                    <a:noFill/>
+                    <a:ln>
+                      <a:noFill/>
+                    </a:ln>
+                  </pic:spPr>
+                </pic:pic>
+              </a:graphicData>
+            </a:graphic>
+          </wp:inline>
+        </w:drawing>
+      </w:r>
+    </w:p>
+    <w:p/>
+    <w:p>
+      <w:pPr>
+        <w:rPr>
+          <w:rFonts w:hint="default"/>
+          <w:lang w:val="fr-FR"/>
+        </w:rPr>
+      </w:pPr>
+      <w:r>
+        <w:rPr>
+          <w:rFonts w:hint="default"/>
+          <w:lang w:val="fr-FR"/>
+        </w:rPr>
+        <w:t>With data catalog, we can add a «clearance level» policy tag on specific column. It can have many values (E.g: low, medium, high). Then, any person who needs to read a column with a certain clearance (E.g: high), will need to be assigned the «fine-grained reader» role to the «High» ressource in data catalog.</w:t>
+      </w:r>
+    </w:p>
+    <w:p>
+      <w:pPr>
+        <w:rPr>
+          <w:rFonts w:hint="default"/>
+          <w:lang w:val="fr-FR"/>
+        </w:rPr>
+      </w:pPr>
+    </w:p>
+    <w:p>
+      <w:pPr>
+        <w:rPr>
+          <w:rFonts w:hint="default"/>
+          <w:lang w:val="fr-FR"/>
+        </w:rPr>
+      </w:pPr>
+      <w:r>
+        <w:rPr>
+          <w:rFonts w:hint="default"/>
+          <w:lang w:val="fr-FR"/>
+        </w:rPr>
+        <w:t xml:space="preserve">You can also create a </w:t>
+      </w:r>
+      <w:r>
+        <w:rPr>
+          <w:rFonts w:hint="default"/>
+          <w:b/>
+          <w:bCs/>
+          <w:lang w:val="fr-FR"/>
+        </w:rPr>
+        <w:t>row policy</w:t>
+      </w:r>
+      <w:r>
+        <w:rPr>
+          <w:rFonts w:hint="default"/>
+          <w:lang w:val="fr-FR"/>
+        </w:rPr>
+        <w:t xml:space="preserve"> that only allows certain readers to read rows with certain column/value pairs. E.g:</w:t>
+      </w:r>
+    </w:p>
+    <w:p>
+      <w:r>
+        <w:drawing>
+          <wp:inline distT="0" distB="0" distL="114300" distR="114300">
+            <wp:extent cx="5267325" cy="4032250"/>
+            <wp:effectExtent l="0" t="0" r="5715" b="6350"/>
+            <wp:docPr id="15" name="Image 13"/>
+            <wp:cNvGraphicFramePr>
+              <a:graphicFrameLocks xmlns:a="http://schemas.openxmlformats.org/drawingml/2006/main" noChangeAspect="1"/>
+            </wp:cNvGraphicFramePr>
+            <a:graphic xmlns:a="http://schemas.openxmlformats.org/drawingml/2006/main">
+              <a:graphicData uri="http://schemas.openxmlformats.org/drawingml/2006/picture">
+                <pic:pic xmlns:pic="http://schemas.openxmlformats.org/drawingml/2006/picture">
+                  <pic:nvPicPr>
+                    <pic:cNvPr id="15" name="Image 13"/>
+                    <pic:cNvPicPr>
+                      <a:picLocks noChangeAspect="1"/>
+                    </pic:cNvPicPr>
+                  </pic:nvPicPr>
+                  <pic:blipFill>
+                    <a:blip r:embed="rId16"/>
+                    <a:stretch>
+                      <a:fillRect/>
+                    </a:stretch>
+                  </pic:blipFill>
+                  <pic:spPr>
+                    <a:xfrm>
+                      <a:off x="0" y="0"/>
+                      <a:ext cx="5267325" cy="4032250"/>
+                    </a:xfrm>
+                    <a:prstGeom prst="rect">
+                      <a:avLst/>
+                    </a:prstGeom>
+                    <a:noFill/>
+                    <a:ln>
+                      <a:noFill/>
+                    </a:ln>
+                  </pic:spPr>
+                </pic:pic>
+              </a:graphicData>
+            </a:graphic>
+          </wp:inline>
+        </w:drawing>
+      </w:r>
+    </w:p>
+    <w:p/>
+    <w:p>
+      <w:r>
+        <w:drawing>
+          <wp:inline distT="0" distB="0" distL="114300" distR="114300">
+            <wp:extent cx="5274310" cy="2514600"/>
+            <wp:effectExtent l="0" t="0" r="13970" b="0"/>
+            <wp:docPr id="16" name="Image 14"/>
+            <wp:cNvGraphicFramePr>
+              <a:graphicFrameLocks xmlns:a="http://schemas.openxmlformats.org/drawingml/2006/main" noChangeAspect="1"/>
+            </wp:cNvGraphicFramePr>
+            <a:graphic xmlns:a="http://schemas.openxmlformats.org/drawingml/2006/main">
+              <a:graphicData uri="http://schemas.openxmlformats.org/drawingml/2006/picture">
+                <pic:pic xmlns:pic="http://schemas.openxmlformats.org/drawingml/2006/picture">
+                  <pic:nvPicPr>
+                    <pic:cNvPr id="16" name="Image 14"/>
+                    <pic:cNvPicPr>
+                      <a:picLocks noChangeAspect="1"/>
+                    </pic:cNvPicPr>
+                  </pic:nvPicPr>
+                  <pic:blipFill>
+                    <a:blip r:embed="rId17"/>
+                    <a:stretch>
+                      <a:fillRect/>
+                    </a:stretch>
+                  </pic:blipFill>
+                  <pic:spPr>
+                    <a:xfrm>
+                      <a:off x="0" y="0"/>
+                      <a:ext cx="5274310" cy="2514600"/>
+                    </a:xfrm>
+                    <a:prstGeom prst="rect">
+                      <a:avLst/>
+                    </a:prstGeom>
+                    <a:noFill/>
+                    <a:ln>
+                      <a:noFill/>
+                    </a:ln>
+                  </pic:spPr>
+                </pic:pic>
+              </a:graphicData>
+            </a:graphic>
+          </wp:inline>
+        </w:drawing>
+      </w:r>
+    </w:p>
+    <w:p>
+      <w:pPr>
+        <w:rPr>
+          <w:rFonts w:hint="default"/>
+          <w:lang w:val="fr-FR"/>
+        </w:rPr>
+      </w:pPr>
+      <w:r>
+        <w:rPr>
+          <w:rFonts w:hint="default"/>
+          <w:lang w:val="fr-FR"/>
+        </w:rPr>
+        <w:t>(data catalog is used here to add tags about data quality/validation to the processed data)</w:t>
+      </w:r>
+    </w:p>
+    <w:p>
+      <w:pPr>
+        <w:rPr>
+          <w:rFonts w:hint="default"/>
+          <w:lang w:val="fr-FR"/>
+        </w:rPr>
+      </w:pPr>
+    </w:p>
+    <w:p>
+      <w:r>
+        <w:drawing>
+          <wp:inline distT="0" distB="0" distL="114300" distR="114300">
+            <wp:extent cx="5271135" cy="2627630"/>
+            <wp:effectExtent l="0" t="0" r="1905" b="8890"/>
+            <wp:docPr id="18" name="Image 16"/>
+            <wp:cNvGraphicFramePr>
+              <a:graphicFrameLocks xmlns:a="http://schemas.openxmlformats.org/drawingml/2006/main" noChangeAspect="1"/>
+            </wp:cNvGraphicFramePr>
+            <a:graphic xmlns:a="http://schemas.openxmlformats.org/drawingml/2006/main">
+              <a:graphicData uri="http://schemas.openxmlformats.org/drawingml/2006/picture">
+                <pic:pic xmlns:pic="http://schemas.openxmlformats.org/drawingml/2006/picture">
+                  <pic:nvPicPr>
+                    <pic:cNvPr id="18" name="Image 16"/>
+                    <pic:cNvPicPr>
+                      <a:picLocks noChangeAspect="1"/>
+                    </pic:cNvPicPr>
+                  </pic:nvPicPr>
+                  <pic:blipFill>
+                    <a:blip r:embed="rId18"/>
+                    <a:stretch>
+                      <a:fillRect/>
+                    </a:stretch>
+                  </pic:blipFill>
+                  <pic:spPr>
+                    <a:xfrm>
+                      <a:off x="0" y="0"/>
+                      <a:ext cx="5271135" cy="2627630"/>
+                    </a:xfrm>
+                    <a:prstGeom prst="rect">
+                      <a:avLst/>
+                    </a:prstGeom>
+                    <a:noFill/>
+                    <a:ln>
+                      <a:noFill/>
+                    </a:ln>
+                  </pic:spPr>
+                </pic:pic>
+              </a:graphicData>
+            </a:graphic>
+          </wp:inline>
+        </w:drawing>
+      </w:r>
+    </w:p>
+    <w:p>
+      <w:pPr>
+        <w:rPr>
+          <w:rFonts w:hint="default"/>
+          <w:lang w:val="fr-FR"/>
+        </w:rPr>
+      </w:pPr>
+      <w:r>
+        <w:rPr>
+          <w:rFonts w:hint="default"/>
+          <w:lang w:val="fr-FR"/>
+        </w:rPr>
+        <w:t xml:space="preserve">* Automatic failover consists of automatically moving data or applications to the standby server if the primary system fails. </w:t>
+      </w:r>
+    </w:p>
+    <w:p>
+      <w:pPr>
+        <w:rPr>
+          <w:rFonts w:hint="default"/>
+          <w:lang w:val="fr-FR"/>
+        </w:rPr>
+      </w:pPr>
+      <w:r>
+        <w:rPr>
+          <w:rFonts w:hint="default"/>
+          <w:lang w:val="fr-FR"/>
+        </w:rPr>
+        <w:t>* The alternative is a passive system where the process happens manually. Most failover processes operate automatically to reduce downtime.</w:t>
+      </w:r>
+    </w:p>
+    <w:p>
+      <w:pPr>
+        <w:rPr>
+          <w:rFonts w:hint="default"/>
+          <w:lang w:val="fr-FR"/>
+        </w:rPr>
+      </w:pPr>
+      <w:r>
+        <w:rPr>
+          <w:rFonts w:hint="default"/>
+          <w:lang w:val="fr-FR"/>
+        </w:rPr>
+        <w:t>* Backup and DR (disaster recovery) are the slowest. If we’re in a system that requires atomic transactions, we cannot accept these!</w:t>
+      </w:r>
+    </w:p>
+    <w:p>
+      <w:r>
+        <w:drawing>
+          <wp:inline distT="0" distB="0" distL="114300" distR="114300">
+            <wp:extent cx="5271770" cy="2823210"/>
+            <wp:effectExtent l="0" t="0" r="1270" b="11430"/>
+            <wp:docPr id="19" name="Image 17"/>
+            <wp:cNvGraphicFramePr>
+              <a:graphicFrameLocks xmlns:a="http://schemas.openxmlformats.org/drawingml/2006/main" noChangeAspect="1"/>
+            </wp:cNvGraphicFramePr>
+            <a:graphic xmlns:a="http://schemas.openxmlformats.org/drawingml/2006/main">
+              <a:graphicData uri="http://schemas.openxmlformats.org/drawingml/2006/picture">
+                <pic:pic xmlns:pic="http://schemas.openxmlformats.org/drawingml/2006/picture">
+                  <pic:nvPicPr>
+                    <pic:cNvPr id="19" name="Image 17"/>
+                    <pic:cNvPicPr>
+                      <a:picLocks noChangeAspect="1"/>
+                    </pic:cNvPicPr>
+                  </pic:nvPicPr>
+                  <pic:blipFill>
+                    <a:blip r:embed="rId19"/>
+                    <a:stretch>
+                      <a:fillRect/>
+                    </a:stretch>
+                  </pic:blipFill>
+                  <pic:spPr>
+                    <a:xfrm>
+                      <a:off x="0" y="0"/>
+                      <a:ext cx="5271770" cy="2823210"/>
+                    </a:xfrm>
+                    <a:prstGeom prst="rect">
+                      <a:avLst/>
+                    </a:prstGeom>
+                    <a:noFill/>
+                    <a:ln>
+                      <a:noFill/>
+                    </a:ln>
+                  </pic:spPr>
+                </pic:pic>
+              </a:graphicData>
+            </a:graphic>
+          </wp:inline>
+        </w:drawing>
+      </w:r>
+    </w:p>
+    <w:p/>
+    <w:p/>
+    <w:p>
+      <w:pPr>
+        <w:rPr>
+          <w:rFonts w:hint="default"/>
+          <w:lang w:val="fr-FR"/>
+        </w:rPr>
+      </w:pPr>
+      <w:r>
+        <w:rPr>
+          <w:rFonts w:hint="default"/>
+        </w:rPr>
+        <w:t>Google Cloud's operations suite</w:t>
+      </w:r>
+      <w:r>
+        <w:rPr>
+          <w:rFonts w:hint="default"/>
+          <w:lang w:val="fr-FR"/>
+        </w:rPr>
+        <w:t xml:space="preserve"> = Cloud monitoring + Cloud Logging</w:t>
+      </w:r>
+    </w:p>
+    <w:p>
+      <w:pPr>
+        <w:rPr>
+          <w:rFonts w:hint="default"/>
+          <w:lang w:val="fr-FR"/>
+        </w:rPr>
+      </w:pPr>
+    </w:p>
+    <w:p>
+      <w:pPr>
+        <w:rPr>
+          <w:rFonts w:hint="default"/>
+          <w:lang w:val="fr-FR"/>
+        </w:rPr>
+      </w:pPr>
+    </w:p>
+    <w:p>
+      <w:pPr>
+        <w:rPr>
+          <w:rFonts w:hint="default"/>
+          <w:b/>
+          <w:bCs/>
+          <w:sz w:val="28"/>
+          <w:szCs w:val="36"/>
+          <w:lang w:val="fr-FR"/>
+        </w:rPr>
+      </w:pPr>
       <w:bookmarkStart w:id="0" w:name="_GoBack"/>
-      <w:bookmarkEnd w:id="0"/>
+      <w:r>
+        <w:rPr>
+          <w:rFonts w:hint="default"/>
+          <w:b/>
+          <w:bCs/>
+          <w:sz w:val="28"/>
+          <w:szCs w:val="36"/>
+          <w:lang w:val="fr-FR"/>
+        </w:rPr>
+        <w:t>Need-to-study if I have time:</w:t>
+      </w:r>
+    </w:p>
+    <w:bookmarkEnd w:id="0"/>
+    <w:p>
+      <w:pPr>
+        <w:rPr>
+          <w:rFonts w:hint="default"/>
+          <w:lang w:val="fr-FR"/>
+        </w:rPr>
+      </w:pPr>
+      <w:r>
+        <w:rPr>
+          <w:rFonts w:hint="default"/>
+          <w:lang w:val="fr-FR"/>
+        </w:rPr>
+        <w:t>HIPPA, COPPA, FedRAMP, GDPR policies (data protection)</w:t>
+      </w:r>
+    </w:p>
+    <w:p>
+      <w:pPr>
+        <w:rPr>
+          <w:rFonts w:hint="default"/>
+          <w:lang w:val="fr-FR"/>
+        </w:rPr>
+      </w:pPr>
     </w:p>
     <w:sectPr>
       <w:pgSz w:w="11906" w:h="16838"/>

</xml_diff>

<commit_message>
Added sample exam questions/answers keys
</commit_message>
<xml_diff>
--- a/Exam tips/General/Misceleanous.docx
+++ b/Exam tips/General/Misceleanous.docx
@@ -1558,16 +1558,67 @@
         </w:rPr>
         <w:t>LEAD is the opposite of LAG</w:t>
       </w:r>
+    </w:p>
+    <w:p>
+      <w:pPr>
+        <w:rPr>
+          <w:rFonts w:hint="default"/>
+          <w:lang w:val="fr-FR"/>
+        </w:rPr>
+      </w:pPr>
+    </w:p>
+    <w:p>
+      <w:pPr>
+        <w:rPr>
+          <w:rFonts w:hint="default"/>
+          <w:lang w:val="fr-FR"/>
+        </w:rPr>
+      </w:pPr>
+      <w:r>
+        <w:drawing>
+          <wp:inline distT="0" distB="0" distL="114300" distR="114300">
+            <wp:extent cx="5272405" cy="4317365"/>
+            <wp:effectExtent l="0" t="0" r="635" b="10795"/>
+            <wp:docPr id="22" name="Image 4"/>
+            <wp:cNvGraphicFramePr>
+              <a:graphicFrameLocks xmlns:a="http://schemas.openxmlformats.org/drawingml/2006/main" noChangeAspect="1"/>
+            </wp:cNvGraphicFramePr>
+            <a:graphic xmlns:a="http://schemas.openxmlformats.org/drawingml/2006/main">
+              <a:graphicData uri="http://schemas.openxmlformats.org/drawingml/2006/picture">
+                <pic:pic xmlns:pic="http://schemas.openxmlformats.org/drawingml/2006/picture">
+                  <pic:nvPicPr>
+                    <pic:cNvPr id="22" name="Image 4"/>
+                    <pic:cNvPicPr>
+                      <a:picLocks noChangeAspect="1"/>
+                    </pic:cNvPicPr>
+                  </pic:nvPicPr>
+                  <pic:blipFill>
+                    <a:blip r:embed="rId24"/>
+                    <a:stretch>
+                      <a:fillRect/>
+                    </a:stretch>
+                  </pic:blipFill>
+                  <pic:spPr>
+                    <a:xfrm>
+                      <a:off x="0" y="0"/>
+                      <a:ext cx="5272405" cy="4317365"/>
+                    </a:xfrm>
+                    <a:prstGeom prst="rect">
+                      <a:avLst/>
+                    </a:prstGeom>
+                    <a:noFill/>
+                    <a:ln>
+                      <a:noFill/>
+                    </a:ln>
+                  </pic:spPr>
+                </pic:pic>
+              </a:graphicData>
+            </a:graphic>
+          </wp:inline>
+        </w:drawing>
+      </w:r>
       <w:bookmarkStart w:id="0" w:name="_GoBack"/>
       <w:bookmarkEnd w:id="0"/>
-    </w:p>
-    <w:p>
-      <w:pPr>
-        <w:rPr>
-          <w:rFonts w:hint="default"/>
-          <w:lang w:val="fr-FR"/>
-        </w:rPr>
-      </w:pPr>
     </w:p>
     <w:p>
       <w:pPr>
@@ -1744,7 +1795,7 @@
                     </pic:cNvPicPr>
                   </pic:nvPicPr>
                   <pic:blipFill>
-                    <a:blip r:embed="rId24"/>
+                    <a:blip r:embed="rId25"/>
                     <a:stretch>
                       <a:fillRect/>
                     </a:stretch>

</xml_diff>